<commit_message>
addMovie is now fixed
</commit_message>
<xml_diff>
--- a/Project_Report.docx
+++ b/Project_Report.docx
@@ -20,7 +20,7 @@
         <w:pStyle w:val="Default"/>
         <w:numPr>
           <w:ilvl w:val="1"/>
-          <w:numId w:val="1"/>
+          <w:numId w:val="2"/>
         </w:numPr>
         <w:spacing w:after="20"/>
         <w:rPr>
@@ -41,7 +41,7 @@
         <w:pStyle w:val="Default"/>
         <w:numPr>
           <w:ilvl w:val="1"/>
-          <w:numId w:val="1"/>
+          <w:numId w:val="2"/>
         </w:numPr>
         <w:spacing w:after="20"/>
         <w:rPr>
@@ -105,12 +105,6 @@
           <w:szCs w:val="23"/>
         </w:rPr>
         <w:tab/>
-      </w:r>
-      <w:r>
-        <w:rPr>
-          <w:sz w:val="23"/>
-          <w:szCs w:val="23"/>
-        </w:rPr>
         <w:t>101144900</w:t>
       </w:r>
     </w:p>
@@ -143,12 +137,6 @@
           <w:szCs w:val="23"/>
         </w:rPr>
         <w:tab/>
-      </w:r>
-      <w:r>
-        <w:rPr>
-          <w:sz w:val="23"/>
-          <w:szCs w:val="23"/>
-        </w:rPr>
         <w:t>100941511</w:t>
       </w:r>
     </w:p>
@@ -245,21 +233,7 @@
           <w:szCs w:val="23"/>
         </w:rPr>
         <w:lastRenderedPageBreak/>
-        <w:t xml:space="preserve">1. </w:t>
-      </w:r>
-      <w:r>
-        <w:rPr>
-          <w:sz w:val="23"/>
-          <w:szCs w:val="23"/>
-        </w:rPr>
-        <w:t>Running instructions</w:t>
-      </w:r>
-      <w:r>
-        <w:rPr>
-          <w:sz w:val="23"/>
-          <w:szCs w:val="23"/>
-        </w:rPr>
-        <w:t>:</w:t>
+        <w:t>1. Running instructions:</w:t>
       </w:r>
     </w:p>
     <w:p>
@@ -276,14 +250,7 @@
           <w:sz w:val="23"/>
           <w:szCs w:val="23"/>
         </w:rPr>
-        <w:t xml:space="preserve">a. </w:t>
-      </w:r>
-      <w:r>
-        <w:rPr>
-          <w:sz w:val="23"/>
-          <w:szCs w:val="23"/>
-        </w:rPr>
-        <w:t xml:space="preserve">The </w:t>
+        <w:t xml:space="preserve">a. The </w:t>
       </w:r>
       <w:proofErr w:type="spellStart"/>
       <w:r>
@@ -361,7 +328,7 @@
         <w:pStyle w:val="Default"/>
         <w:numPr>
           <w:ilvl w:val="1"/>
-          <w:numId w:val="1"/>
+          <w:numId w:val="2"/>
         </w:numPr>
         <w:spacing w:after="20"/>
         <w:rPr>
@@ -374,21 +341,7 @@
           <w:sz w:val="23"/>
           <w:szCs w:val="23"/>
         </w:rPr>
-        <w:t xml:space="preserve">b. </w:t>
-      </w:r>
-      <w:r>
-        <w:rPr>
-          <w:sz w:val="23"/>
-          <w:szCs w:val="23"/>
-        </w:rPr>
-        <w:t>To</w:t>
-      </w:r>
-      <w:r>
-        <w:rPr>
-          <w:sz w:val="23"/>
-          <w:szCs w:val="23"/>
-        </w:rPr>
-        <w:t xml:space="preserve"> start the database. </w:t>
+        <w:t xml:space="preserve">b. To start the database. </w:t>
       </w:r>
     </w:p>
     <w:p>
@@ -396,7 +349,7 @@
         <w:pStyle w:val="Default"/>
         <w:numPr>
           <w:ilvl w:val="5"/>
-          <w:numId w:val="1"/>
+          <w:numId w:val="2"/>
         </w:numPr>
         <w:spacing w:after="20"/>
         <w:jc w:val="both"/>
@@ -418,12 +371,6 @@
           <w:szCs w:val="23"/>
         </w:rPr>
         <w:tab/>
-      </w:r>
-      <w:r>
-        <w:rPr>
-          <w:sz w:val="23"/>
-          <w:szCs w:val="23"/>
-        </w:rPr>
         <w:t>node database-generator</w:t>
       </w:r>
     </w:p>
@@ -432,7 +379,7 @@
         <w:pStyle w:val="Default"/>
         <w:numPr>
           <w:ilvl w:val="1"/>
-          <w:numId w:val="1"/>
+          <w:numId w:val="2"/>
         </w:numPr>
         <w:spacing w:after="20"/>
         <w:rPr>
@@ -445,21 +392,7 @@
           <w:sz w:val="23"/>
           <w:szCs w:val="23"/>
         </w:rPr>
-        <w:t>c</w:t>
-      </w:r>
-      <w:r>
-        <w:rPr>
-          <w:sz w:val="23"/>
-          <w:szCs w:val="23"/>
-        </w:rPr>
-        <w:t xml:space="preserve">. </w:t>
-      </w:r>
-      <w:r>
-        <w:rPr>
-          <w:sz w:val="23"/>
-          <w:szCs w:val="23"/>
-        </w:rPr>
-        <w:t>No extra initialization required</w:t>
+        <w:t>c. No extra initialization required</w:t>
       </w:r>
     </w:p>
     <w:p>
@@ -467,7 +400,7 @@
         <w:pStyle w:val="Default"/>
         <w:numPr>
           <w:ilvl w:val="1"/>
-          <w:numId w:val="1"/>
+          <w:numId w:val="2"/>
         </w:numPr>
         <w:spacing w:after="20"/>
         <w:rPr>
@@ -480,21 +413,7 @@
           <w:sz w:val="23"/>
           <w:szCs w:val="23"/>
         </w:rPr>
-        <w:t xml:space="preserve">d. </w:t>
-      </w:r>
-      <w:r>
-        <w:rPr>
-          <w:sz w:val="23"/>
-          <w:szCs w:val="23"/>
-        </w:rPr>
-        <w:t>To run the</w:t>
-      </w:r>
-      <w:r>
-        <w:rPr>
-          <w:sz w:val="23"/>
-          <w:szCs w:val="23"/>
-        </w:rPr>
-        <w:t xml:space="preserve"> server. </w:t>
+        <w:t xml:space="preserve">d. To run the server. </w:t>
       </w:r>
     </w:p>
     <w:p>
@@ -502,7 +421,7 @@
         <w:pStyle w:val="Default"/>
         <w:numPr>
           <w:ilvl w:val="3"/>
-          <w:numId w:val="1"/>
+          <w:numId w:val="2"/>
         </w:numPr>
         <w:spacing w:after="20"/>
         <w:rPr>
@@ -531,7 +450,7 @@
         <w:pStyle w:val="Default"/>
         <w:numPr>
           <w:ilvl w:val="4"/>
-          <w:numId w:val="1"/>
+          <w:numId w:val="2"/>
         </w:numPr>
         <w:rPr>
           <w:sz w:val="23"/>
@@ -551,15 +470,19 @@
         <w:pStyle w:val="Default"/>
         <w:numPr>
           <w:ilvl w:val="1"/>
-          <w:numId w:val="1"/>
-        </w:numPr>
-        <w:rPr>
-          <w:sz w:val="23"/>
-          <w:szCs w:val="23"/>
-        </w:rPr>
-      </w:pPr>
-      <w:r>
-        <w:rPr>
+          <w:numId w:val="2"/>
+        </w:numPr>
+        <w:rPr>
+          <w:b/>
+          <w:bCs/>
+          <w:sz w:val="23"/>
+          <w:szCs w:val="23"/>
+        </w:rPr>
+      </w:pPr>
+      <w:r>
+        <w:rPr>
+          <w:b/>
+          <w:bCs/>
           <w:sz w:val="23"/>
           <w:szCs w:val="23"/>
         </w:rPr>
@@ -569,10 +492,735 @@
     <w:p>
       <w:pPr>
         <w:pStyle w:val="Default"/>
+        <w:rPr>
+          <w:sz w:val="23"/>
+          <w:szCs w:val="23"/>
+        </w:rPr>
+      </w:pPr>
+    </w:p>
+    <w:p>
+      <w:pPr>
+        <w:pStyle w:val="Default"/>
+        <w:rPr>
+          <w:sz w:val="23"/>
+          <w:szCs w:val="23"/>
+        </w:rPr>
+      </w:pPr>
+      <w:r>
+        <w:rPr>
+          <w:sz w:val="23"/>
+          <w:szCs w:val="23"/>
+        </w:rPr>
+        <w:t>User Accounts</w:t>
+      </w:r>
+    </w:p>
+    <w:p>
+      <w:pPr>
+        <w:pStyle w:val="Default"/>
         <w:numPr>
           <w:ilvl w:val="0"/>
-          <w:numId w:val="1"/>
-        </w:numPr>
+          <w:numId w:val="3"/>
+        </w:numPr>
+        <w:rPr>
+          <w:sz w:val="23"/>
+          <w:szCs w:val="23"/>
+        </w:rPr>
+      </w:pPr>
+      <w:r>
+        <w:rPr>
+          <w:sz w:val="23"/>
+          <w:szCs w:val="23"/>
+        </w:rPr>
+        <w:t xml:space="preserve">Change between a ‘regular’ user account and a ‘contributing’ user account. </w:t>
+      </w:r>
+    </w:p>
+    <w:p>
+      <w:pPr>
+        <w:pStyle w:val="Default"/>
+        <w:numPr>
+          <w:ilvl w:val="0"/>
+          <w:numId w:val="3"/>
+        </w:numPr>
+        <w:rPr>
+          <w:sz w:val="23"/>
+          <w:szCs w:val="23"/>
+        </w:rPr>
+      </w:pPr>
+      <w:r>
+        <w:rPr>
+          <w:sz w:val="23"/>
+          <w:szCs w:val="23"/>
+        </w:rPr>
+        <w:t xml:space="preserve">View and manage the people they follow. </w:t>
+      </w:r>
+    </w:p>
+    <w:p>
+      <w:pPr>
+        <w:pStyle w:val="Default"/>
+        <w:numPr>
+          <w:ilvl w:val="0"/>
+          <w:numId w:val="3"/>
+        </w:numPr>
+        <w:rPr>
+          <w:sz w:val="23"/>
+          <w:szCs w:val="23"/>
+        </w:rPr>
+      </w:pPr>
+      <w:r>
+        <w:rPr>
+          <w:sz w:val="23"/>
+          <w:szCs w:val="23"/>
+        </w:rPr>
+        <w:t xml:space="preserve">View and manage the other users they follow. </w:t>
+      </w:r>
+    </w:p>
+    <w:p>
+      <w:pPr>
+        <w:pStyle w:val="Default"/>
+        <w:numPr>
+          <w:ilvl w:val="0"/>
+          <w:numId w:val="3"/>
+        </w:numPr>
+        <w:rPr>
+          <w:sz w:val="23"/>
+          <w:szCs w:val="23"/>
+        </w:rPr>
+      </w:pPr>
+      <w:r>
+        <w:rPr>
+          <w:sz w:val="23"/>
+          <w:szCs w:val="23"/>
+        </w:rPr>
+        <w:t xml:space="preserve">View recommended movies. </w:t>
+      </w:r>
+    </w:p>
+    <w:p>
+      <w:pPr>
+        <w:pStyle w:val="Default"/>
+        <w:numPr>
+          <w:ilvl w:val="0"/>
+          <w:numId w:val="3"/>
+        </w:numPr>
+        <w:rPr>
+          <w:sz w:val="23"/>
+          <w:szCs w:val="23"/>
+        </w:rPr>
+      </w:pPr>
+      <w:r>
+        <w:rPr>
+          <w:sz w:val="23"/>
+          <w:szCs w:val="23"/>
+        </w:rPr>
+        <w:t>Search for movies by title, name, and/or genre keyword, at minimum.</w:t>
+      </w:r>
+    </w:p>
+    <w:p>
+      <w:pPr>
+        <w:pStyle w:val="Default"/>
+        <w:ind w:left="720"/>
+        <w:rPr>
+          <w:sz w:val="23"/>
+          <w:szCs w:val="23"/>
+        </w:rPr>
+      </w:pPr>
+    </w:p>
+    <w:p>
+      <w:pPr>
+        <w:pStyle w:val="Default"/>
+        <w:rPr>
+          <w:sz w:val="23"/>
+          <w:szCs w:val="23"/>
+        </w:rPr>
+      </w:pPr>
+      <w:r>
+        <w:rPr>
+          <w:sz w:val="23"/>
+          <w:szCs w:val="23"/>
+        </w:rPr>
+        <w:t>Viewing Movies</w:t>
+      </w:r>
+    </w:p>
+    <w:p>
+      <w:pPr>
+        <w:pStyle w:val="Default"/>
+        <w:numPr>
+          <w:ilvl w:val="0"/>
+          <w:numId w:val="3"/>
+        </w:numPr>
+        <w:rPr>
+          <w:sz w:val="23"/>
+          <w:szCs w:val="23"/>
+        </w:rPr>
+      </w:pPr>
+      <w:r>
+        <w:t>See the basic movie information</w:t>
+      </w:r>
+    </w:p>
+    <w:p>
+      <w:pPr>
+        <w:pStyle w:val="Default"/>
+        <w:numPr>
+          <w:ilvl w:val="0"/>
+          <w:numId w:val="3"/>
+        </w:numPr>
+        <w:rPr>
+          <w:sz w:val="23"/>
+          <w:szCs w:val="23"/>
+        </w:rPr>
+      </w:pPr>
+      <w:r>
+        <w:t xml:space="preserve">See </w:t>
+      </w:r>
+      <w:r>
+        <w:t xml:space="preserve">the genre keywords and allow the user to navigate to search results that contain movies with that genre keyword. </w:t>
+      </w:r>
+    </w:p>
+    <w:p>
+      <w:pPr>
+        <w:pStyle w:val="Default"/>
+        <w:numPr>
+          <w:ilvl w:val="0"/>
+          <w:numId w:val="3"/>
+        </w:numPr>
+        <w:rPr>
+          <w:sz w:val="23"/>
+          <w:szCs w:val="23"/>
+        </w:rPr>
+      </w:pPr>
+      <w:r>
+        <w:t xml:space="preserve">See the director, writer, and actors the movie has, which should also allow the user to navigate directly to each person’s page. </w:t>
+      </w:r>
+    </w:p>
+    <w:p>
+      <w:pPr>
+        <w:pStyle w:val="Default"/>
+        <w:numPr>
+          <w:ilvl w:val="0"/>
+          <w:numId w:val="3"/>
+        </w:numPr>
+        <w:rPr>
+          <w:sz w:val="23"/>
+          <w:szCs w:val="23"/>
+        </w:rPr>
+      </w:pPr>
+      <w:r>
+        <w:t xml:space="preserve">See a list of similar movies to this one </w:t>
+      </w:r>
+    </w:p>
+    <w:p>
+      <w:pPr>
+        <w:pStyle w:val="Default"/>
+        <w:numPr>
+          <w:ilvl w:val="0"/>
+          <w:numId w:val="3"/>
+        </w:numPr>
+        <w:rPr>
+          <w:sz w:val="23"/>
+          <w:szCs w:val="23"/>
+        </w:rPr>
+      </w:pPr>
+      <w:r>
+        <w:t xml:space="preserve">See movie reviews that have been added for the movie. </w:t>
+      </w:r>
+    </w:p>
+    <w:p>
+      <w:pPr>
+        <w:pStyle w:val="Default"/>
+        <w:numPr>
+          <w:ilvl w:val="0"/>
+          <w:numId w:val="3"/>
+        </w:numPr>
+        <w:rPr>
+          <w:sz w:val="23"/>
+          <w:szCs w:val="23"/>
+        </w:rPr>
+      </w:pPr>
+      <w:r>
+        <w:t>Add a review</w:t>
+      </w:r>
+    </w:p>
+    <w:p>
+      <w:pPr>
+        <w:pStyle w:val="Default"/>
+        <w:ind w:left="720"/>
+        <w:rPr>
+          <w:sz w:val="23"/>
+          <w:szCs w:val="23"/>
+        </w:rPr>
+      </w:pPr>
+    </w:p>
+    <w:p>
+      <w:pPr>
+        <w:pStyle w:val="Default"/>
+        <w:rPr>
+          <w:sz w:val="23"/>
+          <w:szCs w:val="23"/>
+        </w:rPr>
+      </w:pPr>
+      <w:r>
+        <w:rPr>
+          <w:sz w:val="23"/>
+          <w:szCs w:val="23"/>
+        </w:rPr>
+        <w:t>Viewing People</w:t>
+      </w:r>
+    </w:p>
+    <w:p>
+      <w:pPr>
+        <w:pStyle w:val="Default"/>
+        <w:numPr>
+          <w:ilvl w:val="0"/>
+          <w:numId w:val="5"/>
+        </w:numPr>
+        <w:rPr>
+          <w:sz w:val="23"/>
+          <w:szCs w:val="23"/>
+        </w:rPr>
+      </w:pPr>
+      <w:r>
+        <w:t xml:space="preserve">See a history of all of this person’s work. Each movie entry should allow the user to navigate to that movie’s page. </w:t>
+      </w:r>
+    </w:p>
+    <w:p>
+      <w:pPr>
+        <w:pStyle w:val="Default"/>
+        <w:numPr>
+          <w:ilvl w:val="0"/>
+          <w:numId w:val="5"/>
+        </w:numPr>
+        <w:rPr>
+          <w:sz w:val="23"/>
+          <w:szCs w:val="23"/>
+        </w:rPr>
+      </w:pPr>
+      <w:r>
+        <w:t xml:space="preserve">See a list of frequent collaborators of this person. That is, a list of people this person has worked with the most, according to your database information. </w:t>
+      </w:r>
+    </w:p>
+    <w:p>
+      <w:pPr>
+        <w:pStyle w:val="Default"/>
+        <w:numPr>
+          <w:ilvl w:val="0"/>
+          <w:numId w:val="5"/>
+        </w:numPr>
+        <w:rPr>
+          <w:sz w:val="23"/>
+          <w:szCs w:val="23"/>
+        </w:rPr>
+      </w:pPr>
+      <w:r>
+        <w:t xml:space="preserve">Choose to follow this person. </w:t>
+      </w:r>
+    </w:p>
+    <w:p>
+      <w:pPr>
+        <w:pStyle w:val="Default"/>
+        <w:numPr>
+          <w:ilvl w:val="0"/>
+          <w:numId w:val="5"/>
+        </w:numPr>
+        <w:rPr>
+          <w:sz w:val="23"/>
+          <w:szCs w:val="23"/>
+          <w:highlight w:val="yellow"/>
+        </w:rPr>
+      </w:pPr>
+      <w:r>
+        <w:rPr>
+          <w:highlight w:val="yellow"/>
+        </w:rPr>
+        <w:t>If a user follows a person, the user should receive a notification any time a new movie is added to the database that involves this person, or any time this person is added to an existing movie.</w:t>
+      </w:r>
+    </w:p>
+    <w:p>
+      <w:pPr>
+        <w:pStyle w:val="Default"/>
+        <w:ind w:left="720"/>
+        <w:rPr>
+          <w:sz w:val="23"/>
+          <w:szCs w:val="23"/>
+        </w:rPr>
+      </w:pPr>
+    </w:p>
+    <w:p>
+      <w:pPr>
+        <w:pStyle w:val="Default"/>
+        <w:rPr>
+          <w:sz w:val="23"/>
+          <w:szCs w:val="23"/>
+        </w:rPr>
+      </w:pPr>
+      <w:r>
+        <w:rPr>
+          <w:sz w:val="23"/>
+          <w:szCs w:val="23"/>
+        </w:rPr>
+        <w:t>Viewing Other Users</w:t>
+      </w:r>
+    </w:p>
+    <w:p>
+      <w:pPr>
+        <w:pStyle w:val="Default"/>
+        <w:numPr>
+          <w:ilvl w:val="0"/>
+          <w:numId w:val="6"/>
+        </w:numPr>
+        <w:rPr>
+          <w:sz w:val="23"/>
+          <w:szCs w:val="23"/>
+        </w:rPr>
+      </w:pPr>
+      <w:r>
+        <w:t xml:space="preserve">See a list of all of the reviews this user has made and be able to read each full review. </w:t>
+      </w:r>
+    </w:p>
+    <w:p>
+      <w:pPr>
+        <w:pStyle w:val="Default"/>
+        <w:numPr>
+          <w:ilvl w:val="0"/>
+          <w:numId w:val="6"/>
+        </w:numPr>
+        <w:rPr>
+          <w:sz w:val="23"/>
+          <w:szCs w:val="23"/>
+        </w:rPr>
+      </w:pPr>
+      <w:r>
+        <w:lastRenderedPageBreak/>
+        <w:t>See a list of all of the people this user has followed and be able to navigate to each person’s page.</w:t>
+      </w:r>
+    </w:p>
+    <w:p>
+      <w:pPr>
+        <w:pStyle w:val="Default"/>
+        <w:numPr>
+          <w:ilvl w:val="0"/>
+          <w:numId w:val="6"/>
+        </w:numPr>
+        <w:rPr>
+          <w:sz w:val="23"/>
+          <w:szCs w:val="23"/>
+        </w:rPr>
+      </w:pPr>
+      <w:r>
+        <w:t xml:space="preserve">Choose to follow this user. </w:t>
+      </w:r>
+      <w:r>
+        <w:rPr>
+          <w:highlight w:val="yellow"/>
+        </w:rPr>
+        <w:t>If a user X follows a user Y, user X should receive a notification any time user Y creates a new review.</w:t>
+      </w:r>
+    </w:p>
+    <w:p>
+      <w:pPr>
+        <w:pStyle w:val="Default"/>
+        <w:ind w:left="720"/>
+        <w:rPr>
+          <w:sz w:val="23"/>
+          <w:szCs w:val="23"/>
+        </w:rPr>
+      </w:pPr>
+    </w:p>
+    <w:p>
+      <w:pPr>
+        <w:pStyle w:val="Default"/>
+        <w:rPr>
+          <w:sz w:val="23"/>
+          <w:szCs w:val="23"/>
+        </w:rPr>
+      </w:pPr>
+      <w:r>
+        <w:rPr>
+          <w:sz w:val="23"/>
+          <w:szCs w:val="23"/>
+        </w:rPr>
+        <w:t>Contributing Users</w:t>
+      </w:r>
+    </w:p>
+    <w:p>
+      <w:pPr>
+        <w:pStyle w:val="Default"/>
+        <w:numPr>
+          <w:ilvl w:val="0"/>
+          <w:numId w:val="7"/>
+        </w:numPr>
+        <w:rPr>
+          <w:sz w:val="23"/>
+          <w:szCs w:val="23"/>
+        </w:rPr>
+      </w:pPr>
+      <w:r>
+        <w:t xml:space="preserve">Add a new person to the database by specifying their name. </w:t>
+      </w:r>
+    </w:p>
+    <w:p>
+      <w:pPr>
+        <w:pStyle w:val="Default"/>
+        <w:numPr>
+          <w:ilvl w:val="0"/>
+          <w:numId w:val="7"/>
+        </w:numPr>
+        <w:rPr>
+          <w:sz w:val="23"/>
+          <w:szCs w:val="23"/>
+        </w:rPr>
+      </w:pPr>
+      <w:r>
+        <w:t xml:space="preserve">Add a new movie by specifying all of the minimum information required by your system, including at least one writer, director, and actor. </w:t>
+      </w:r>
+    </w:p>
+    <w:p>
+      <w:pPr>
+        <w:pStyle w:val="Default"/>
+        <w:numPr>
+          <w:ilvl w:val="0"/>
+          <w:numId w:val="7"/>
+        </w:numPr>
+        <w:rPr>
+          <w:sz w:val="23"/>
+          <w:szCs w:val="23"/>
+        </w:rPr>
+      </w:pPr>
+      <w:r>
+        <w:t>When viewing a movie, be able to edit the movie by adding actors, writers, and/or directors.</w:t>
+      </w:r>
+    </w:p>
+    <w:p>
+      <w:pPr>
+        <w:pStyle w:val="Default"/>
+        <w:ind w:left="720"/>
+        <w:rPr>
+          <w:sz w:val="23"/>
+          <w:szCs w:val="23"/>
+        </w:rPr>
+      </w:pPr>
+    </w:p>
+    <w:p>
+      <w:pPr>
+        <w:pStyle w:val="Default"/>
+        <w:rPr>
+          <w:sz w:val="23"/>
+          <w:szCs w:val="23"/>
+        </w:rPr>
+      </w:pPr>
+      <w:r>
+        <w:rPr>
+          <w:sz w:val="23"/>
+          <w:szCs w:val="23"/>
+        </w:rPr>
+        <w:t>REST API</w:t>
+      </w:r>
+    </w:p>
+    <w:p>
+      <w:pPr>
+        <w:pStyle w:val="Default"/>
+        <w:numPr>
+          <w:ilvl w:val="0"/>
+          <w:numId w:val="8"/>
+        </w:numPr>
+        <w:rPr>
+          <w:sz w:val="23"/>
+          <w:szCs w:val="23"/>
+        </w:rPr>
+      </w:pPr>
+      <w:r>
+        <w:rPr>
+          <w:sz w:val="23"/>
+          <w:szCs w:val="23"/>
+        </w:rPr>
+        <w:t xml:space="preserve">GET /movies – Allows searching for movies in the database. </w:t>
+      </w:r>
+    </w:p>
+    <w:p>
+      <w:pPr>
+        <w:pStyle w:val="Default"/>
+        <w:numPr>
+          <w:ilvl w:val="0"/>
+          <w:numId w:val="8"/>
+        </w:numPr>
+        <w:rPr>
+          <w:sz w:val="23"/>
+          <w:szCs w:val="23"/>
+        </w:rPr>
+      </w:pPr>
+      <w:r>
+        <w:rPr>
+          <w:sz w:val="23"/>
+          <w:szCs w:val="23"/>
+        </w:rPr>
+        <w:t>GET /movies</w:t>
+      </w:r>
+      <w:proofErr w:type="gramStart"/>
+      <w:r>
+        <w:rPr>
+          <w:sz w:val="23"/>
+          <w:szCs w:val="23"/>
+        </w:rPr>
+        <w:t>/:movie</w:t>
+      </w:r>
+      <w:proofErr w:type="gramEnd"/>
+      <w:r>
+        <w:rPr>
+          <w:sz w:val="23"/>
+          <w:szCs w:val="23"/>
+        </w:rPr>
+        <w:t xml:space="preserve"> – Allows retrieving information about a specific movie with the unique ID movie, assuming it is a valid ID.</w:t>
+      </w:r>
+    </w:p>
+    <w:p>
+      <w:pPr>
+        <w:pStyle w:val="Default"/>
+        <w:numPr>
+          <w:ilvl w:val="0"/>
+          <w:numId w:val="8"/>
+        </w:numPr>
+        <w:rPr>
+          <w:sz w:val="23"/>
+          <w:szCs w:val="23"/>
+        </w:rPr>
+      </w:pPr>
+      <w:r>
+        <w:rPr>
+          <w:sz w:val="23"/>
+          <w:szCs w:val="23"/>
+        </w:rPr>
+        <w:t>POST /movies – Allows a new movie to be added into the database. It will accept a JSON representation of a movie and is responsible for checking the data is valid before adding it to the database.</w:t>
+      </w:r>
+      <w:r>
+        <w:rPr>
+          <w:sz w:val="23"/>
+          <w:szCs w:val="23"/>
+        </w:rPr>
+        <w:t xml:space="preserve"> </w:t>
+      </w:r>
+    </w:p>
+    <w:p>
+      <w:pPr>
+        <w:pStyle w:val="Default"/>
+        <w:numPr>
+          <w:ilvl w:val="0"/>
+          <w:numId w:val="8"/>
+        </w:numPr>
+        <w:rPr>
+          <w:sz w:val="23"/>
+          <w:szCs w:val="23"/>
+        </w:rPr>
+      </w:pPr>
+      <w:r>
+        <w:rPr>
+          <w:sz w:val="23"/>
+          <w:szCs w:val="23"/>
+        </w:rPr>
+        <w:t xml:space="preserve">GET /people – Allows searching for people within the movie database. </w:t>
+      </w:r>
+    </w:p>
+    <w:p>
+      <w:pPr>
+        <w:pStyle w:val="Default"/>
+        <w:numPr>
+          <w:ilvl w:val="0"/>
+          <w:numId w:val="8"/>
+        </w:numPr>
+        <w:rPr>
+          <w:sz w:val="23"/>
+          <w:szCs w:val="23"/>
+        </w:rPr>
+      </w:pPr>
+      <w:r>
+        <w:rPr>
+          <w:sz w:val="23"/>
+          <w:szCs w:val="23"/>
+        </w:rPr>
+        <w:t>GET /people</w:t>
+      </w:r>
+      <w:proofErr w:type="gramStart"/>
+      <w:r>
+        <w:rPr>
+          <w:sz w:val="23"/>
+          <w:szCs w:val="23"/>
+        </w:rPr>
+        <w:t>/:person</w:t>
+      </w:r>
+      <w:proofErr w:type="gramEnd"/>
+      <w:r>
+        <w:rPr>
+          <w:sz w:val="23"/>
+          <w:szCs w:val="23"/>
+        </w:rPr>
+        <w:t xml:space="preserve"> – Retrieves the person with the given unique ID, if they exist.</w:t>
+      </w:r>
+    </w:p>
+    <w:p>
+      <w:pPr>
+        <w:pStyle w:val="Default"/>
+        <w:numPr>
+          <w:ilvl w:val="0"/>
+          <w:numId w:val="8"/>
+        </w:numPr>
+        <w:rPr>
+          <w:sz w:val="23"/>
+          <w:szCs w:val="23"/>
+        </w:rPr>
+      </w:pPr>
+      <w:r>
+        <w:rPr>
+          <w:sz w:val="23"/>
+          <w:szCs w:val="23"/>
+        </w:rPr>
+        <w:t xml:space="preserve">GET /users – Allows searching the users of the application. </w:t>
+      </w:r>
+    </w:p>
+    <w:p>
+      <w:pPr>
+        <w:pStyle w:val="Default"/>
+        <w:numPr>
+          <w:ilvl w:val="0"/>
+          <w:numId w:val="8"/>
+        </w:numPr>
+        <w:rPr>
+          <w:sz w:val="23"/>
+          <w:szCs w:val="23"/>
+        </w:rPr>
+      </w:pPr>
+      <w:r>
+        <w:rPr>
+          <w:sz w:val="23"/>
+          <w:szCs w:val="23"/>
+        </w:rPr>
+        <w:t xml:space="preserve">GET /users/:user – Get information about the user with the given unique </w:t>
+      </w:r>
+      <w:proofErr w:type="gramStart"/>
+      <w:r>
+        <w:rPr>
+          <w:sz w:val="23"/>
+          <w:szCs w:val="23"/>
+        </w:rPr>
+        <w:t>ID, if</w:t>
+      </w:r>
+      <w:proofErr w:type="gramEnd"/>
+      <w:r>
+        <w:rPr>
+          <w:sz w:val="23"/>
+          <w:szCs w:val="23"/>
+        </w:rPr>
+        <w:t xml:space="preserve"> they exist.</w:t>
+      </w:r>
+    </w:p>
+    <w:p>
+      <w:pPr>
+        <w:pStyle w:val="Default"/>
+        <w:rPr>
+          <w:sz w:val="23"/>
+          <w:szCs w:val="23"/>
+        </w:rPr>
+      </w:pPr>
+    </w:p>
+    <w:p>
+      <w:pPr>
+        <w:pStyle w:val="Default"/>
         <w:rPr>
           <w:sz w:val="23"/>
           <w:szCs w:val="23"/>
@@ -584,15 +1232,19 @@
         <w:pStyle w:val="Default"/>
         <w:numPr>
           <w:ilvl w:val="1"/>
-          <w:numId w:val="1"/>
-        </w:numPr>
-        <w:rPr>
-          <w:sz w:val="23"/>
-          <w:szCs w:val="23"/>
-        </w:rPr>
-      </w:pPr>
-      <w:r>
-        <w:rPr>
+          <w:numId w:val="2"/>
+        </w:numPr>
+        <w:rPr>
+          <w:b/>
+          <w:bCs/>
+          <w:sz w:val="23"/>
+          <w:szCs w:val="23"/>
+        </w:rPr>
+      </w:pPr>
+      <w:r>
+        <w:rPr>
+          <w:b/>
+          <w:bCs/>
           <w:sz w:val="23"/>
           <w:szCs w:val="23"/>
         </w:rPr>
@@ -602,6 +1254,67 @@
     <w:p>
       <w:pPr>
         <w:pStyle w:val="ListParagraph"/>
+        <w:numPr>
+          <w:ilvl w:val="0"/>
+          <w:numId w:val="11"/>
+        </w:numPr>
+        <w:rPr>
+          <w:sz w:val="23"/>
+          <w:szCs w:val="23"/>
+        </w:rPr>
+      </w:pPr>
+      <w:r>
+        <w:rPr>
+          <w:sz w:val="23"/>
+          <w:szCs w:val="23"/>
+        </w:rPr>
+        <w:t xml:space="preserve">A mongoose database is included in the project to store movies, </w:t>
+      </w:r>
+      <w:proofErr w:type="gramStart"/>
+      <w:r>
+        <w:rPr>
+          <w:sz w:val="23"/>
+          <w:szCs w:val="23"/>
+        </w:rPr>
+        <w:t>people</w:t>
+      </w:r>
+      <w:proofErr w:type="gramEnd"/>
+      <w:r>
+        <w:rPr>
+          <w:sz w:val="23"/>
+          <w:szCs w:val="23"/>
+        </w:rPr>
+        <w:t xml:space="preserve"> and </w:t>
+      </w:r>
+      <w:r>
+        <w:rPr>
+          <w:sz w:val="23"/>
+          <w:szCs w:val="23"/>
+        </w:rPr>
+        <w:t>user’s</w:t>
+      </w:r>
+      <w:r>
+        <w:rPr>
+          <w:sz w:val="23"/>
+          <w:szCs w:val="23"/>
+        </w:rPr>
+        <w:t xml:space="preserve"> </w:t>
+      </w:r>
+      <w:r>
+        <w:rPr>
+          <w:sz w:val="23"/>
+          <w:szCs w:val="23"/>
+        </w:rPr>
+        <w:t>data.</w:t>
+      </w:r>
+    </w:p>
+    <w:p>
+      <w:pPr>
+        <w:pStyle w:val="ListParagraph"/>
+        <w:numPr>
+          <w:ilvl w:val="0"/>
+          <w:numId w:val="11"/>
+        </w:numPr>
         <w:rPr>
           <w:sz w:val="23"/>
           <w:szCs w:val="23"/>
@@ -613,7 +1326,7 @@
         <w:pStyle w:val="Default"/>
         <w:numPr>
           <w:ilvl w:val="1"/>
-          <w:numId w:val="1"/>
+          <w:numId w:val="2"/>
         </w:numPr>
         <w:rPr>
           <w:sz w:val="23"/>
@@ -626,15 +1339,19 @@
         <w:pStyle w:val="Default"/>
         <w:numPr>
           <w:ilvl w:val="1"/>
-          <w:numId w:val="1"/>
-        </w:numPr>
-        <w:rPr>
-          <w:sz w:val="23"/>
-          <w:szCs w:val="23"/>
-        </w:rPr>
-      </w:pPr>
-      <w:r>
-        <w:rPr>
+          <w:numId w:val="2"/>
+        </w:numPr>
+        <w:rPr>
+          <w:b/>
+          <w:bCs/>
+          <w:sz w:val="23"/>
+          <w:szCs w:val="23"/>
+        </w:rPr>
+      </w:pPr>
+      <w:r>
+        <w:rPr>
+          <w:b/>
+          <w:bCs/>
           <w:sz w:val="23"/>
           <w:szCs w:val="23"/>
         </w:rPr>
@@ -646,7 +1363,7 @@
         <w:pStyle w:val="Default"/>
         <w:numPr>
           <w:ilvl w:val="1"/>
-          <w:numId w:val="1"/>
+          <w:numId w:val="2"/>
         </w:numPr>
         <w:rPr>
           <w:sz w:val="23"/>
@@ -659,15 +1376,19 @@
         <w:pStyle w:val="Default"/>
         <w:numPr>
           <w:ilvl w:val="1"/>
-          <w:numId w:val="1"/>
-        </w:numPr>
-        <w:rPr>
-          <w:sz w:val="23"/>
-          <w:szCs w:val="23"/>
-        </w:rPr>
-      </w:pPr>
-      <w:r>
-        <w:rPr>
+          <w:numId w:val="2"/>
+        </w:numPr>
+        <w:rPr>
+          <w:b/>
+          <w:bCs/>
+          <w:sz w:val="23"/>
+          <w:szCs w:val="23"/>
+        </w:rPr>
+      </w:pPr>
+      <w:r>
+        <w:rPr>
+          <w:b/>
+          <w:bCs/>
           <w:sz w:val="23"/>
           <w:szCs w:val="23"/>
         </w:rPr>
@@ -677,6 +1398,62 @@
     <w:p>
       <w:pPr>
         <w:pStyle w:val="Default"/>
+        <w:numPr>
+          <w:ilvl w:val="0"/>
+          <w:numId w:val="12"/>
+        </w:numPr>
+        <w:rPr>
+          <w:sz w:val="23"/>
+          <w:szCs w:val="23"/>
+        </w:rPr>
+      </w:pPr>
+      <w:r>
+        <w:rPr>
+          <w:sz w:val="23"/>
+          <w:szCs w:val="23"/>
+        </w:rPr>
+        <w:t>Improve the UI design</w:t>
+      </w:r>
+    </w:p>
+    <w:p>
+      <w:pPr>
+        <w:pStyle w:val="Default"/>
+        <w:numPr>
+          <w:ilvl w:val="0"/>
+          <w:numId w:val="12"/>
+        </w:numPr>
+        <w:rPr>
+          <w:sz w:val="23"/>
+          <w:szCs w:val="23"/>
+        </w:rPr>
+      </w:pPr>
+      <w:r>
+        <w:rPr>
+          <w:sz w:val="23"/>
+          <w:szCs w:val="23"/>
+        </w:rPr>
+        <w:t>Allow users to upload their pro</w:t>
+      </w:r>
+      <w:r>
+        <w:rPr>
+          <w:sz w:val="23"/>
+          <w:szCs w:val="23"/>
+        </w:rPr>
+        <w:t>file photo</w:t>
+      </w:r>
+    </w:p>
+    <w:p>
+      <w:pPr>
+        <w:pStyle w:val="Default"/>
+        <w:rPr>
+          <w:sz w:val="23"/>
+          <w:szCs w:val="23"/>
+        </w:rPr>
+      </w:pPr>
+    </w:p>
+    <w:p>
+      <w:pPr>
+        <w:pStyle w:val="Default"/>
         <w:rPr>
           <w:sz w:val="23"/>
           <w:szCs w:val="23"/>
@@ -688,7 +1465,7 @@
         <w:pStyle w:val="Default"/>
         <w:numPr>
           <w:ilvl w:val="1"/>
-          <w:numId w:val="1"/>
+          <w:numId w:val="2"/>
         </w:numPr>
         <w:rPr>
           <w:sz w:val="23"/>
@@ -708,7 +1485,7 @@
         <w:pStyle w:val="Default"/>
         <w:numPr>
           <w:ilvl w:val="1"/>
-          <w:numId w:val="1"/>
+          <w:numId w:val="2"/>
         </w:numPr>
         <w:rPr>
           <w:sz w:val="23"/>
@@ -721,7 +1498,7 @@
         <w:pStyle w:val="Default"/>
         <w:numPr>
           <w:ilvl w:val="1"/>
-          <w:numId w:val="1"/>
+          <w:numId w:val="2"/>
         </w:numPr>
         <w:rPr>
           <w:sz w:val="23"/>
@@ -809,8 +1586,1056 @@
       <w:lvlJc w:val="left"/>
     </w:lvl>
   </w:abstractNum>
+  <w:abstractNum w:abstractNumId="1" w15:restartNumberingAfterBreak="0">
+    <w:nsid w:val="03FE60DE"/>
+    <w:multiLevelType w:val="hybridMultilevel"/>
+    <w:tmpl w:val="FAFA10B8"/>
+    <w:lvl w:ilvl="0" w:tplc="74E033FA">
+      <w:start w:val="1"/>
+      <w:numFmt w:val="decimal"/>
+      <w:lvlText w:val="%1."/>
+      <w:lvlJc w:val="left"/>
+      <w:pPr>
+        <w:ind w:left="1800" w:hanging="720"/>
+      </w:pPr>
+      <w:rPr>
+        <w:rFonts w:hint="default"/>
+      </w:rPr>
+    </w:lvl>
+    <w:lvl w:ilvl="1" w:tplc="04090019" w:tentative="1">
+      <w:start w:val="1"/>
+      <w:numFmt w:val="lowerLetter"/>
+      <w:lvlText w:val="%2."/>
+      <w:lvlJc w:val="left"/>
+      <w:pPr>
+        <w:ind w:left="2160" w:hanging="360"/>
+      </w:pPr>
+    </w:lvl>
+    <w:lvl w:ilvl="2" w:tplc="0409001B" w:tentative="1">
+      <w:start w:val="1"/>
+      <w:numFmt w:val="lowerRoman"/>
+      <w:lvlText w:val="%3."/>
+      <w:lvlJc w:val="right"/>
+      <w:pPr>
+        <w:ind w:left="2880" w:hanging="180"/>
+      </w:pPr>
+    </w:lvl>
+    <w:lvl w:ilvl="3" w:tplc="0409000F" w:tentative="1">
+      <w:start w:val="1"/>
+      <w:numFmt w:val="decimal"/>
+      <w:lvlText w:val="%4."/>
+      <w:lvlJc w:val="left"/>
+      <w:pPr>
+        <w:ind w:left="3600" w:hanging="360"/>
+      </w:pPr>
+    </w:lvl>
+    <w:lvl w:ilvl="4" w:tplc="04090019" w:tentative="1">
+      <w:start w:val="1"/>
+      <w:numFmt w:val="lowerLetter"/>
+      <w:lvlText w:val="%5."/>
+      <w:lvlJc w:val="left"/>
+      <w:pPr>
+        <w:ind w:left="4320" w:hanging="360"/>
+      </w:pPr>
+    </w:lvl>
+    <w:lvl w:ilvl="5" w:tplc="0409001B" w:tentative="1">
+      <w:start w:val="1"/>
+      <w:numFmt w:val="lowerRoman"/>
+      <w:lvlText w:val="%6."/>
+      <w:lvlJc w:val="right"/>
+      <w:pPr>
+        <w:ind w:left="5040" w:hanging="180"/>
+      </w:pPr>
+    </w:lvl>
+    <w:lvl w:ilvl="6" w:tplc="0409000F" w:tentative="1">
+      <w:start w:val="1"/>
+      <w:numFmt w:val="decimal"/>
+      <w:lvlText w:val="%7."/>
+      <w:lvlJc w:val="left"/>
+      <w:pPr>
+        <w:ind w:left="5760" w:hanging="360"/>
+      </w:pPr>
+    </w:lvl>
+    <w:lvl w:ilvl="7" w:tplc="04090019" w:tentative="1">
+      <w:start w:val="1"/>
+      <w:numFmt w:val="lowerLetter"/>
+      <w:lvlText w:val="%8."/>
+      <w:lvlJc w:val="left"/>
+      <w:pPr>
+        <w:ind w:left="6480" w:hanging="360"/>
+      </w:pPr>
+    </w:lvl>
+    <w:lvl w:ilvl="8" w:tplc="0409001B" w:tentative="1">
+      <w:start w:val="1"/>
+      <w:numFmt w:val="lowerRoman"/>
+      <w:lvlText w:val="%9."/>
+      <w:lvlJc w:val="right"/>
+      <w:pPr>
+        <w:ind w:left="7200" w:hanging="180"/>
+      </w:pPr>
+    </w:lvl>
+  </w:abstractNum>
+  <w:abstractNum w:abstractNumId="2" w15:restartNumberingAfterBreak="0">
+    <w:nsid w:val="1EE15BDC"/>
+    <w:multiLevelType w:val="hybridMultilevel"/>
+    <w:tmpl w:val="7C6A5324"/>
+    <w:lvl w:ilvl="0" w:tplc="0409000D">
+      <w:start w:val="1"/>
+      <w:numFmt w:val="bullet"/>
+      <w:lvlText w:val=""/>
+      <w:lvlJc w:val="left"/>
+      <w:pPr>
+        <w:ind w:left="720" w:hanging="360"/>
+      </w:pPr>
+      <w:rPr>
+        <w:rFonts w:ascii="Wingdings" w:hAnsi="Wingdings" w:hint="default"/>
+      </w:rPr>
+    </w:lvl>
+    <w:lvl w:ilvl="1" w:tplc="04090003" w:tentative="1">
+      <w:start w:val="1"/>
+      <w:numFmt w:val="bullet"/>
+      <w:lvlText w:val="o"/>
+      <w:lvlJc w:val="left"/>
+      <w:pPr>
+        <w:ind w:left="1440" w:hanging="360"/>
+      </w:pPr>
+      <w:rPr>
+        <w:rFonts w:ascii="Courier New" w:hAnsi="Courier New" w:cs="Courier New" w:hint="default"/>
+      </w:rPr>
+    </w:lvl>
+    <w:lvl w:ilvl="2" w:tplc="04090005" w:tentative="1">
+      <w:start w:val="1"/>
+      <w:numFmt w:val="bullet"/>
+      <w:lvlText w:val=""/>
+      <w:lvlJc w:val="left"/>
+      <w:pPr>
+        <w:ind w:left="2160" w:hanging="360"/>
+      </w:pPr>
+      <w:rPr>
+        <w:rFonts w:ascii="Wingdings" w:hAnsi="Wingdings" w:hint="default"/>
+      </w:rPr>
+    </w:lvl>
+    <w:lvl w:ilvl="3" w:tplc="04090001" w:tentative="1">
+      <w:start w:val="1"/>
+      <w:numFmt w:val="bullet"/>
+      <w:lvlText w:val=""/>
+      <w:lvlJc w:val="left"/>
+      <w:pPr>
+        <w:ind w:left="2880" w:hanging="360"/>
+      </w:pPr>
+      <w:rPr>
+        <w:rFonts w:ascii="Symbol" w:hAnsi="Symbol" w:hint="default"/>
+      </w:rPr>
+    </w:lvl>
+    <w:lvl w:ilvl="4" w:tplc="04090003" w:tentative="1">
+      <w:start w:val="1"/>
+      <w:numFmt w:val="bullet"/>
+      <w:lvlText w:val="o"/>
+      <w:lvlJc w:val="left"/>
+      <w:pPr>
+        <w:ind w:left="3600" w:hanging="360"/>
+      </w:pPr>
+      <w:rPr>
+        <w:rFonts w:ascii="Courier New" w:hAnsi="Courier New" w:cs="Courier New" w:hint="default"/>
+      </w:rPr>
+    </w:lvl>
+    <w:lvl w:ilvl="5" w:tplc="04090005" w:tentative="1">
+      <w:start w:val="1"/>
+      <w:numFmt w:val="bullet"/>
+      <w:lvlText w:val=""/>
+      <w:lvlJc w:val="left"/>
+      <w:pPr>
+        <w:ind w:left="4320" w:hanging="360"/>
+      </w:pPr>
+      <w:rPr>
+        <w:rFonts w:ascii="Wingdings" w:hAnsi="Wingdings" w:hint="default"/>
+      </w:rPr>
+    </w:lvl>
+    <w:lvl w:ilvl="6" w:tplc="04090001" w:tentative="1">
+      <w:start w:val="1"/>
+      <w:numFmt w:val="bullet"/>
+      <w:lvlText w:val=""/>
+      <w:lvlJc w:val="left"/>
+      <w:pPr>
+        <w:ind w:left="5040" w:hanging="360"/>
+      </w:pPr>
+      <w:rPr>
+        <w:rFonts w:ascii="Symbol" w:hAnsi="Symbol" w:hint="default"/>
+      </w:rPr>
+    </w:lvl>
+    <w:lvl w:ilvl="7" w:tplc="04090003" w:tentative="1">
+      <w:start w:val="1"/>
+      <w:numFmt w:val="bullet"/>
+      <w:lvlText w:val="o"/>
+      <w:lvlJc w:val="left"/>
+      <w:pPr>
+        <w:ind w:left="5760" w:hanging="360"/>
+      </w:pPr>
+      <w:rPr>
+        <w:rFonts w:ascii="Courier New" w:hAnsi="Courier New" w:cs="Courier New" w:hint="default"/>
+      </w:rPr>
+    </w:lvl>
+    <w:lvl w:ilvl="8" w:tplc="04090005" w:tentative="1">
+      <w:start w:val="1"/>
+      <w:numFmt w:val="bullet"/>
+      <w:lvlText w:val=""/>
+      <w:lvlJc w:val="left"/>
+      <w:pPr>
+        <w:ind w:left="6480" w:hanging="360"/>
+      </w:pPr>
+      <w:rPr>
+        <w:rFonts w:ascii="Wingdings" w:hAnsi="Wingdings" w:hint="default"/>
+      </w:rPr>
+    </w:lvl>
+  </w:abstractNum>
+  <w:abstractNum w:abstractNumId="3" w15:restartNumberingAfterBreak="0">
+    <w:nsid w:val="31716678"/>
+    <w:multiLevelType w:val="hybridMultilevel"/>
+    <w:tmpl w:val="8A00A23E"/>
+    <w:lvl w:ilvl="0" w:tplc="04090017">
+      <w:start w:val="1"/>
+      <w:numFmt w:val="lowerLetter"/>
+      <w:lvlText w:val="%1)"/>
+      <w:lvlJc w:val="left"/>
+      <w:pPr>
+        <w:ind w:left="720" w:hanging="360"/>
+      </w:pPr>
+    </w:lvl>
+    <w:lvl w:ilvl="1" w:tplc="04090019" w:tentative="1">
+      <w:start w:val="1"/>
+      <w:numFmt w:val="lowerLetter"/>
+      <w:lvlText w:val="%2."/>
+      <w:lvlJc w:val="left"/>
+      <w:pPr>
+        <w:ind w:left="1440" w:hanging="360"/>
+      </w:pPr>
+    </w:lvl>
+    <w:lvl w:ilvl="2" w:tplc="0409001B" w:tentative="1">
+      <w:start w:val="1"/>
+      <w:numFmt w:val="lowerRoman"/>
+      <w:lvlText w:val="%3."/>
+      <w:lvlJc w:val="right"/>
+      <w:pPr>
+        <w:ind w:left="2160" w:hanging="180"/>
+      </w:pPr>
+    </w:lvl>
+    <w:lvl w:ilvl="3" w:tplc="0409000F" w:tentative="1">
+      <w:start w:val="1"/>
+      <w:numFmt w:val="decimal"/>
+      <w:lvlText w:val="%4."/>
+      <w:lvlJc w:val="left"/>
+      <w:pPr>
+        <w:ind w:left="2880" w:hanging="360"/>
+      </w:pPr>
+    </w:lvl>
+    <w:lvl w:ilvl="4" w:tplc="04090019" w:tentative="1">
+      <w:start w:val="1"/>
+      <w:numFmt w:val="lowerLetter"/>
+      <w:lvlText w:val="%5."/>
+      <w:lvlJc w:val="left"/>
+      <w:pPr>
+        <w:ind w:left="3600" w:hanging="360"/>
+      </w:pPr>
+    </w:lvl>
+    <w:lvl w:ilvl="5" w:tplc="0409001B" w:tentative="1">
+      <w:start w:val="1"/>
+      <w:numFmt w:val="lowerRoman"/>
+      <w:lvlText w:val="%6."/>
+      <w:lvlJc w:val="right"/>
+      <w:pPr>
+        <w:ind w:left="4320" w:hanging="180"/>
+      </w:pPr>
+    </w:lvl>
+    <w:lvl w:ilvl="6" w:tplc="0409000F" w:tentative="1">
+      <w:start w:val="1"/>
+      <w:numFmt w:val="decimal"/>
+      <w:lvlText w:val="%7."/>
+      <w:lvlJc w:val="left"/>
+      <w:pPr>
+        <w:ind w:left="5040" w:hanging="360"/>
+      </w:pPr>
+    </w:lvl>
+    <w:lvl w:ilvl="7" w:tplc="04090019" w:tentative="1">
+      <w:start w:val="1"/>
+      <w:numFmt w:val="lowerLetter"/>
+      <w:lvlText w:val="%8."/>
+      <w:lvlJc w:val="left"/>
+      <w:pPr>
+        <w:ind w:left="5760" w:hanging="360"/>
+      </w:pPr>
+    </w:lvl>
+    <w:lvl w:ilvl="8" w:tplc="0409001B" w:tentative="1">
+      <w:start w:val="1"/>
+      <w:numFmt w:val="lowerRoman"/>
+      <w:lvlText w:val="%9."/>
+      <w:lvlJc w:val="right"/>
+      <w:pPr>
+        <w:ind w:left="6480" w:hanging="180"/>
+      </w:pPr>
+    </w:lvl>
+  </w:abstractNum>
+  <w:abstractNum w:abstractNumId="4" w15:restartNumberingAfterBreak="0">
+    <w:nsid w:val="4CA815AD"/>
+    <w:multiLevelType w:val="hybridMultilevel"/>
+    <w:tmpl w:val="527826F8"/>
+    <w:lvl w:ilvl="0" w:tplc="74E033FA">
+      <w:start w:val="1"/>
+      <w:numFmt w:val="decimal"/>
+      <w:lvlText w:val="%1."/>
+      <w:lvlJc w:val="left"/>
+      <w:pPr>
+        <w:ind w:left="1080" w:hanging="720"/>
+      </w:pPr>
+      <w:rPr>
+        <w:rFonts w:hint="default"/>
+      </w:rPr>
+    </w:lvl>
+    <w:lvl w:ilvl="1" w:tplc="04090019" w:tentative="1">
+      <w:start w:val="1"/>
+      <w:numFmt w:val="lowerLetter"/>
+      <w:lvlText w:val="%2."/>
+      <w:lvlJc w:val="left"/>
+      <w:pPr>
+        <w:ind w:left="1440" w:hanging="360"/>
+      </w:pPr>
+    </w:lvl>
+    <w:lvl w:ilvl="2" w:tplc="0409001B" w:tentative="1">
+      <w:start w:val="1"/>
+      <w:numFmt w:val="lowerRoman"/>
+      <w:lvlText w:val="%3."/>
+      <w:lvlJc w:val="right"/>
+      <w:pPr>
+        <w:ind w:left="2160" w:hanging="180"/>
+      </w:pPr>
+    </w:lvl>
+    <w:lvl w:ilvl="3" w:tplc="0409000F" w:tentative="1">
+      <w:start w:val="1"/>
+      <w:numFmt w:val="decimal"/>
+      <w:lvlText w:val="%4."/>
+      <w:lvlJc w:val="left"/>
+      <w:pPr>
+        <w:ind w:left="2880" w:hanging="360"/>
+      </w:pPr>
+    </w:lvl>
+    <w:lvl w:ilvl="4" w:tplc="04090019" w:tentative="1">
+      <w:start w:val="1"/>
+      <w:numFmt w:val="lowerLetter"/>
+      <w:lvlText w:val="%5."/>
+      <w:lvlJc w:val="left"/>
+      <w:pPr>
+        <w:ind w:left="3600" w:hanging="360"/>
+      </w:pPr>
+    </w:lvl>
+    <w:lvl w:ilvl="5" w:tplc="0409001B" w:tentative="1">
+      <w:start w:val="1"/>
+      <w:numFmt w:val="lowerRoman"/>
+      <w:lvlText w:val="%6."/>
+      <w:lvlJc w:val="right"/>
+      <w:pPr>
+        <w:ind w:left="4320" w:hanging="180"/>
+      </w:pPr>
+    </w:lvl>
+    <w:lvl w:ilvl="6" w:tplc="0409000F" w:tentative="1">
+      <w:start w:val="1"/>
+      <w:numFmt w:val="decimal"/>
+      <w:lvlText w:val="%7."/>
+      <w:lvlJc w:val="left"/>
+      <w:pPr>
+        <w:ind w:left="5040" w:hanging="360"/>
+      </w:pPr>
+    </w:lvl>
+    <w:lvl w:ilvl="7" w:tplc="04090019" w:tentative="1">
+      <w:start w:val="1"/>
+      <w:numFmt w:val="lowerLetter"/>
+      <w:lvlText w:val="%8."/>
+      <w:lvlJc w:val="left"/>
+      <w:pPr>
+        <w:ind w:left="5760" w:hanging="360"/>
+      </w:pPr>
+    </w:lvl>
+    <w:lvl w:ilvl="8" w:tplc="0409001B" w:tentative="1">
+      <w:start w:val="1"/>
+      <w:numFmt w:val="lowerRoman"/>
+      <w:lvlText w:val="%9."/>
+      <w:lvlJc w:val="right"/>
+      <w:pPr>
+        <w:ind w:left="6480" w:hanging="180"/>
+      </w:pPr>
+    </w:lvl>
+  </w:abstractNum>
+  <w:abstractNum w:abstractNumId="5" w15:restartNumberingAfterBreak="0">
+    <w:nsid w:val="5E146CAC"/>
+    <w:multiLevelType w:val="hybridMultilevel"/>
+    <w:tmpl w:val="94142DD2"/>
+    <w:lvl w:ilvl="0" w:tplc="0409000D">
+      <w:start w:val="1"/>
+      <w:numFmt w:val="bullet"/>
+      <w:lvlText w:val=""/>
+      <w:lvlJc w:val="left"/>
+      <w:pPr>
+        <w:ind w:left="720" w:hanging="360"/>
+      </w:pPr>
+      <w:rPr>
+        <w:rFonts w:ascii="Wingdings" w:hAnsi="Wingdings" w:hint="default"/>
+      </w:rPr>
+    </w:lvl>
+    <w:lvl w:ilvl="1" w:tplc="04090003" w:tentative="1">
+      <w:start w:val="1"/>
+      <w:numFmt w:val="bullet"/>
+      <w:lvlText w:val="o"/>
+      <w:lvlJc w:val="left"/>
+      <w:pPr>
+        <w:ind w:left="1440" w:hanging="360"/>
+      </w:pPr>
+      <w:rPr>
+        <w:rFonts w:ascii="Courier New" w:hAnsi="Courier New" w:cs="Courier New" w:hint="default"/>
+      </w:rPr>
+    </w:lvl>
+    <w:lvl w:ilvl="2" w:tplc="04090005" w:tentative="1">
+      <w:start w:val="1"/>
+      <w:numFmt w:val="bullet"/>
+      <w:lvlText w:val=""/>
+      <w:lvlJc w:val="left"/>
+      <w:pPr>
+        <w:ind w:left="2160" w:hanging="360"/>
+      </w:pPr>
+      <w:rPr>
+        <w:rFonts w:ascii="Wingdings" w:hAnsi="Wingdings" w:hint="default"/>
+      </w:rPr>
+    </w:lvl>
+    <w:lvl w:ilvl="3" w:tplc="04090001" w:tentative="1">
+      <w:start w:val="1"/>
+      <w:numFmt w:val="bullet"/>
+      <w:lvlText w:val=""/>
+      <w:lvlJc w:val="left"/>
+      <w:pPr>
+        <w:ind w:left="2880" w:hanging="360"/>
+      </w:pPr>
+      <w:rPr>
+        <w:rFonts w:ascii="Symbol" w:hAnsi="Symbol" w:hint="default"/>
+      </w:rPr>
+    </w:lvl>
+    <w:lvl w:ilvl="4" w:tplc="04090003" w:tentative="1">
+      <w:start w:val="1"/>
+      <w:numFmt w:val="bullet"/>
+      <w:lvlText w:val="o"/>
+      <w:lvlJc w:val="left"/>
+      <w:pPr>
+        <w:ind w:left="3600" w:hanging="360"/>
+      </w:pPr>
+      <w:rPr>
+        <w:rFonts w:ascii="Courier New" w:hAnsi="Courier New" w:cs="Courier New" w:hint="default"/>
+      </w:rPr>
+    </w:lvl>
+    <w:lvl w:ilvl="5" w:tplc="04090005" w:tentative="1">
+      <w:start w:val="1"/>
+      <w:numFmt w:val="bullet"/>
+      <w:lvlText w:val=""/>
+      <w:lvlJc w:val="left"/>
+      <w:pPr>
+        <w:ind w:left="4320" w:hanging="360"/>
+      </w:pPr>
+      <w:rPr>
+        <w:rFonts w:ascii="Wingdings" w:hAnsi="Wingdings" w:hint="default"/>
+      </w:rPr>
+    </w:lvl>
+    <w:lvl w:ilvl="6" w:tplc="04090001" w:tentative="1">
+      <w:start w:val="1"/>
+      <w:numFmt w:val="bullet"/>
+      <w:lvlText w:val=""/>
+      <w:lvlJc w:val="left"/>
+      <w:pPr>
+        <w:ind w:left="5040" w:hanging="360"/>
+      </w:pPr>
+      <w:rPr>
+        <w:rFonts w:ascii="Symbol" w:hAnsi="Symbol" w:hint="default"/>
+      </w:rPr>
+    </w:lvl>
+    <w:lvl w:ilvl="7" w:tplc="04090003" w:tentative="1">
+      <w:start w:val="1"/>
+      <w:numFmt w:val="bullet"/>
+      <w:lvlText w:val="o"/>
+      <w:lvlJc w:val="left"/>
+      <w:pPr>
+        <w:ind w:left="5760" w:hanging="360"/>
+      </w:pPr>
+      <w:rPr>
+        <w:rFonts w:ascii="Courier New" w:hAnsi="Courier New" w:cs="Courier New" w:hint="default"/>
+      </w:rPr>
+    </w:lvl>
+    <w:lvl w:ilvl="8" w:tplc="04090005" w:tentative="1">
+      <w:start w:val="1"/>
+      <w:numFmt w:val="bullet"/>
+      <w:lvlText w:val=""/>
+      <w:lvlJc w:val="left"/>
+      <w:pPr>
+        <w:ind w:left="6480" w:hanging="360"/>
+      </w:pPr>
+      <w:rPr>
+        <w:rFonts w:ascii="Wingdings" w:hAnsi="Wingdings" w:hint="default"/>
+      </w:rPr>
+    </w:lvl>
+  </w:abstractNum>
+  <w:abstractNum w:abstractNumId="6" w15:restartNumberingAfterBreak="0">
+    <w:nsid w:val="62262826"/>
+    <w:multiLevelType w:val="hybridMultilevel"/>
+    <w:tmpl w:val="569861C0"/>
+    <w:lvl w:ilvl="0" w:tplc="0409000F">
+      <w:start w:val="1"/>
+      <w:numFmt w:val="decimal"/>
+      <w:lvlText w:val="%1."/>
+      <w:lvlJc w:val="left"/>
+      <w:pPr>
+        <w:ind w:left="720" w:hanging="360"/>
+      </w:pPr>
+      <w:rPr>
+        <w:rFonts w:hint="default"/>
+      </w:rPr>
+    </w:lvl>
+    <w:lvl w:ilvl="1" w:tplc="04090019" w:tentative="1">
+      <w:start w:val="1"/>
+      <w:numFmt w:val="lowerLetter"/>
+      <w:lvlText w:val="%2."/>
+      <w:lvlJc w:val="left"/>
+      <w:pPr>
+        <w:ind w:left="1440" w:hanging="360"/>
+      </w:pPr>
+    </w:lvl>
+    <w:lvl w:ilvl="2" w:tplc="0409001B" w:tentative="1">
+      <w:start w:val="1"/>
+      <w:numFmt w:val="lowerRoman"/>
+      <w:lvlText w:val="%3."/>
+      <w:lvlJc w:val="right"/>
+      <w:pPr>
+        <w:ind w:left="2160" w:hanging="180"/>
+      </w:pPr>
+    </w:lvl>
+    <w:lvl w:ilvl="3" w:tplc="0409000F" w:tentative="1">
+      <w:start w:val="1"/>
+      <w:numFmt w:val="decimal"/>
+      <w:lvlText w:val="%4."/>
+      <w:lvlJc w:val="left"/>
+      <w:pPr>
+        <w:ind w:left="2880" w:hanging="360"/>
+      </w:pPr>
+    </w:lvl>
+    <w:lvl w:ilvl="4" w:tplc="04090019" w:tentative="1">
+      <w:start w:val="1"/>
+      <w:numFmt w:val="lowerLetter"/>
+      <w:lvlText w:val="%5."/>
+      <w:lvlJc w:val="left"/>
+      <w:pPr>
+        <w:ind w:left="3600" w:hanging="360"/>
+      </w:pPr>
+    </w:lvl>
+    <w:lvl w:ilvl="5" w:tplc="0409001B" w:tentative="1">
+      <w:start w:val="1"/>
+      <w:numFmt w:val="lowerRoman"/>
+      <w:lvlText w:val="%6."/>
+      <w:lvlJc w:val="right"/>
+      <w:pPr>
+        <w:ind w:left="4320" w:hanging="180"/>
+      </w:pPr>
+    </w:lvl>
+    <w:lvl w:ilvl="6" w:tplc="0409000F" w:tentative="1">
+      <w:start w:val="1"/>
+      <w:numFmt w:val="decimal"/>
+      <w:lvlText w:val="%7."/>
+      <w:lvlJc w:val="left"/>
+      <w:pPr>
+        <w:ind w:left="5040" w:hanging="360"/>
+      </w:pPr>
+    </w:lvl>
+    <w:lvl w:ilvl="7" w:tplc="04090019" w:tentative="1">
+      <w:start w:val="1"/>
+      <w:numFmt w:val="lowerLetter"/>
+      <w:lvlText w:val="%8."/>
+      <w:lvlJc w:val="left"/>
+      <w:pPr>
+        <w:ind w:left="5760" w:hanging="360"/>
+      </w:pPr>
+    </w:lvl>
+    <w:lvl w:ilvl="8" w:tplc="0409001B" w:tentative="1">
+      <w:start w:val="1"/>
+      <w:numFmt w:val="lowerRoman"/>
+      <w:lvlText w:val="%9."/>
+      <w:lvlJc w:val="right"/>
+      <w:pPr>
+        <w:ind w:left="6480" w:hanging="180"/>
+      </w:pPr>
+    </w:lvl>
+  </w:abstractNum>
+  <w:abstractNum w:abstractNumId="7" w15:restartNumberingAfterBreak="0">
+    <w:nsid w:val="624B1EE9"/>
+    <w:multiLevelType w:val="hybridMultilevel"/>
+    <w:tmpl w:val="2FC85762"/>
+    <w:lvl w:ilvl="0" w:tplc="0409000D">
+      <w:start w:val="1"/>
+      <w:numFmt w:val="bullet"/>
+      <w:lvlText w:val=""/>
+      <w:lvlJc w:val="left"/>
+      <w:pPr>
+        <w:ind w:left="720" w:hanging="360"/>
+      </w:pPr>
+      <w:rPr>
+        <w:rFonts w:ascii="Wingdings" w:hAnsi="Wingdings" w:hint="default"/>
+      </w:rPr>
+    </w:lvl>
+    <w:lvl w:ilvl="1" w:tplc="04090003" w:tentative="1">
+      <w:start w:val="1"/>
+      <w:numFmt w:val="bullet"/>
+      <w:lvlText w:val="o"/>
+      <w:lvlJc w:val="left"/>
+      <w:pPr>
+        <w:ind w:left="1440" w:hanging="360"/>
+      </w:pPr>
+      <w:rPr>
+        <w:rFonts w:ascii="Courier New" w:hAnsi="Courier New" w:cs="Courier New" w:hint="default"/>
+      </w:rPr>
+    </w:lvl>
+    <w:lvl w:ilvl="2" w:tplc="04090005" w:tentative="1">
+      <w:start w:val="1"/>
+      <w:numFmt w:val="bullet"/>
+      <w:lvlText w:val=""/>
+      <w:lvlJc w:val="left"/>
+      <w:pPr>
+        <w:ind w:left="2160" w:hanging="360"/>
+      </w:pPr>
+      <w:rPr>
+        <w:rFonts w:ascii="Wingdings" w:hAnsi="Wingdings" w:hint="default"/>
+      </w:rPr>
+    </w:lvl>
+    <w:lvl w:ilvl="3" w:tplc="04090001" w:tentative="1">
+      <w:start w:val="1"/>
+      <w:numFmt w:val="bullet"/>
+      <w:lvlText w:val=""/>
+      <w:lvlJc w:val="left"/>
+      <w:pPr>
+        <w:ind w:left="2880" w:hanging="360"/>
+      </w:pPr>
+      <w:rPr>
+        <w:rFonts w:ascii="Symbol" w:hAnsi="Symbol" w:hint="default"/>
+      </w:rPr>
+    </w:lvl>
+    <w:lvl w:ilvl="4" w:tplc="04090003" w:tentative="1">
+      <w:start w:val="1"/>
+      <w:numFmt w:val="bullet"/>
+      <w:lvlText w:val="o"/>
+      <w:lvlJc w:val="left"/>
+      <w:pPr>
+        <w:ind w:left="3600" w:hanging="360"/>
+      </w:pPr>
+      <w:rPr>
+        <w:rFonts w:ascii="Courier New" w:hAnsi="Courier New" w:cs="Courier New" w:hint="default"/>
+      </w:rPr>
+    </w:lvl>
+    <w:lvl w:ilvl="5" w:tplc="04090005" w:tentative="1">
+      <w:start w:val="1"/>
+      <w:numFmt w:val="bullet"/>
+      <w:lvlText w:val=""/>
+      <w:lvlJc w:val="left"/>
+      <w:pPr>
+        <w:ind w:left="4320" w:hanging="360"/>
+      </w:pPr>
+      <w:rPr>
+        <w:rFonts w:ascii="Wingdings" w:hAnsi="Wingdings" w:hint="default"/>
+      </w:rPr>
+    </w:lvl>
+    <w:lvl w:ilvl="6" w:tplc="04090001" w:tentative="1">
+      <w:start w:val="1"/>
+      <w:numFmt w:val="bullet"/>
+      <w:lvlText w:val=""/>
+      <w:lvlJc w:val="left"/>
+      <w:pPr>
+        <w:ind w:left="5040" w:hanging="360"/>
+      </w:pPr>
+      <w:rPr>
+        <w:rFonts w:ascii="Symbol" w:hAnsi="Symbol" w:hint="default"/>
+      </w:rPr>
+    </w:lvl>
+    <w:lvl w:ilvl="7" w:tplc="04090003" w:tentative="1">
+      <w:start w:val="1"/>
+      <w:numFmt w:val="bullet"/>
+      <w:lvlText w:val="o"/>
+      <w:lvlJc w:val="left"/>
+      <w:pPr>
+        <w:ind w:left="5760" w:hanging="360"/>
+      </w:pPr>
+      <w:rPr>
+        <w:rFonts w:ascii="Courier New" w:hAnsi="Courier New" w:cs="Courier New" w:hint="default"/>
+      </w:rPr>
+    </w:lvl>
+    <w:lvl w:ilvl="8" w:tplc="04090005" w:tentative="1">
+      <w:start w:val="1"/>
+      <w:numFmt w:val="bullet"/>
+      <w:lvlText w:val=""/>
+      <w:lvlJc w:val="left"/>
+      <w:pPr>
+        <w:ind w:left="6480" w:hanging="360"/>
+      </w:pPr>
+      <w:rPr>
+        <w:rFonts w:ascii="Wingdings" w:hAnsi="Wingdings" w:hint="default"/>
+      </w:rPr>
+    </w:lvl>
+  </w:abstractNum>
+  <w:abstractNum w:abstractNumId="8" w15:restartNumberingAfterBreak="0">
+    <w:nsid w:val="6F2B0C1B"/>
+    <w:multiLevelType w:val="hybridMultilevel"/>
+    <w:tmpl w:val="15A60892"/>
+    <w:lvl w:ilvl="0" w:tplc="0409000D">
+      <w:start w:val="1"/>
+      <w:numFmt w:val="bullet"/>
+      <w:lvlText w:val=""/>
+      <w:lvlJc w:val="left"/>
+      <w:pPr>
+        <w:ind w:left="720" w:hanging="360"/>
+      </w:pPr>
+      <w:rPr>
+        <w:rFonts w:ascii="Wingdings" w:hAnsi="Wingdings" w:hint="default"/>
+      </w:rPr>
+    </w:lvl>
+    <w:lvl w:ilvl="1" w:tplc="04090003" w:tentative="1">
+      <w:start w:val="1"/>
+      <w:numFmt w:val="bullet"/>
+      <w:lvlText w:val="o"/>
+      <w:lvlJc w:val="left"/>
+      <w:pPr>
+        <w:ind w:left="1440" w:hanging="360"/>
+      </w:pPr>
+      <w:rPr>
+        <w:rFonts w:ascii="Courier New" w:hAnsi="Courier New" w:cs="Courier New" w:hint="default"/>
+      </w:rPr>
+    </w:lvl>
+    <w:lvl w:ilvl="2" w:tplc="04090005" w:tentative="1">
+      <w:start w:val="1"/>
+      <w:numFmt w:val="bullet"/>
+      <w:lvlText w:val=""/>
+      <w:lvlJc w:val="left"/>
+      <w:pPr>
+        <w:ind w:left="2160" w:hanging="360"/>
+      </w:pPr>
+      <w:rPr>
+        <w:rFonts w:ascii="Wingdings" w:hAnsi="Wingdings" w:hint="default"/>
+      </w:rPr>
+    </w:lvl>
+    <w:lvl w:ilvl="3" w:tplc="04090001" w:tentative="1">
+      <w:start w:val="1"/>
+      <w:numFmt w:val="bullet"/>
+      <w:lvlText w:val=""/>
+      <w:lvlJc w:val="left"/>
+      <w:pPr>
+        <w:ind w:left="2880" w:hanging="360"/>
+      </w:pPr>
+      <w:rPr>
+        <w:rFonts w:ascii="Symbol" w:hAnsi="Symbol" w:hint="default"/>
+      </w:rPr>
+    </w:lvl>
+    <w:lvl w:ilvl="4" w:tplc="04090003" w:tentative="1">
+      <w:start w:val="1"/>
+      <w:numFmt w:val="bullet"/>
+      <w:lvlText w:val="o"/>
+      <w:lvlJc w:val="left"/>
+      <w:pPr>
+        <w:ind w:left="3600" w:hanging="360"/>
+      </w:pPr>
+      <w:rPr>
+        <w:rFonts w:ascii="Courier New" w:hAnsi="Courier New" w:cs="Courier New" w:hint="default"/>
+      </w:rPr>
+    </w:lvl>
+    <w:lvl w:ilvl="5" w:tplc="04090005" w:tentative="1">
+      <w:start w:val="1"/>
+      <w:numFmt w:val="bullet"/>
+      <w:lvlText w:val=""/>
+      <w:lvlJc w:val="left"/>
+      <w:pPr>
+        <w:ind w:left="4320" w:hanging="360"/>
+      </w:pPr>
+      <w:rPr>
+        <w:rFonts w:ascii="Wingdings" w:hAnsi="Wingdings" w:hint="default"/>
+      </w:rPr>
+    </w:lvl>
+    <w:lvl w:ilvl="6" w:tplc="04090001" w:tentative="1">
+      <w:start w:val="1"/>
+      <w:numFmt w:val="bullet"/>
+      <w:lvlText w:val=""/>
+      <w:lvlJc w:val="left"/>
+      <w:pPr>
+        <w:ind w:left="5040" w:hanging="360"/>
+      </w:pPr>
+      <w:rPr>
+        <w:rFonts w:ascii="Symbol" w:hAnsi="Symbol" w:hint="default"/>
+      </w:rPr>
+    </w:lvl>
+    <w:lvl w:ilvl="7" w:tplc="04090003" w:tentative="1">
+      <w:start w:val="1"/>
+      <w:numFmt w:val="bullet"/>
+      <w:lvlText w:val="o"/>
+      <w:lvlJc w:val="left"/>
+      <w:pPr>
+        <w:ind w:left="5760" w:hanging="360"/>
+      </w:pPr>
+      <w:rPr>
+        <w:rFonts w:ascii="Courier New" w:hAnsi="Courier New" w:cs="Courier New" w:hint="default"/>
+      </w:rPr>
+    </w:lvl>
+    <w:lvl w:ilvl="8" w:tplc="04090005" w:tentative="1">
+      <w:start w:val="1"/>
+      <w:numFmt w:val="bullet"/>
+      <w:lvlText w:val=""/>
+      <w:lvlJc w:val="left"/>
+      <w:pPr>
+        <w:ind w:left="6480" w:hanging="360"/>
+      </w:pPr>
+      <w:rPr>
+        <w:rFonts w:ascii="Wingdings" w:hAnsi="Wingdings" w:hint="default"/>
+      </w:rPr>
+    </w:lvl>
+  </w:abstractNum>
+  <w:abstractNum w:abstractNumId="9" w15:restartNumberingAfterBreak="0">
+    <w:nsid w:val="70536B79"/>
+    <w:multiLevelType w:val="hybridMultilevel"/>
+    <w:tmpl w:val="BDFC2700"/>
+    <w:lvl w:ilvl="0" w:tplc="04090017">
+      <w:start w:val="1"/>
+      <w:numFmt w:val="lowerLetter"/>
+      <w:lvlText w:val="%1)"/>
+      <w:lvlJc w:val="left"/>
+      <w:pPr>
+        <w:ind w:left="720" w:hanging="360"/>
+      </w:pPr>
+    </w:lvl>
+    <w:lvl w:ilvl="1" w:tplc="04090019" w:tentative="1">
+      <w:start w:val="1"/>
+      <w:numFmt w:val="lowerLetter"/>
+      <w:lvlText w:val="%2."/>
+      <w:lvlJc w:val="left"/>
+      <w:pPr>
+        <w:ind w:left="1440" w:hanging="360"/>
+      </w:pPr>
+    </w:lvl>
+    <w:lvl w:ilvl="2" w:tplc="0409001B" w:tentative="1">
+      <w:start w:val="1"/>
+      <w:numFmt w:val="lowerRoman"/>
+      <w:lvlText w:val="%3."/>
+      <w:lvlJc w:val="right"/>
+      <w:pPr>
+        <w:ind w:left="2160" w:hanging="180"/>
+      </w:pPr>
+    </w:lvl>
+    <w:lvl w:ilvl="3" w:tplc="0409000F" w:tentative="1">
+      <w:start w:val="1"/>
+      <w:numFmt w:val="decimal"/>
+      <w:lvlText w:val="%4."/>
+      <w:lvlJc w:val="left"/>
+      <w:pPr>
+        <w:ind w:left="2880" w:hanging="360"/>
+      </w:pPr>
+    </w:lvl>
+    <w:lvl w:ilvl="4" w:tplc="04090019" w:tentative="1">
+      <w:start w:val="1"/>
+      <w:numFmt w:val="lowerLetter"/>
+      <w:lvlText w:val="%5."/>
+      <w:lvlJc w:val="left"/>
+      <w:pPr>
+        <w:ind w:left="3600" w:hanging="360"/>
+      </w:pPr>
+    </w:lvl>
+    <w:lvl w:ilvl="5" w:tplc="0409001B" w:tentative="1">
+      <w:start w:val="1"/>
+      <w:numFmt w:val="lowerRoman"/>
+      <w:lvlText w:val="%6."/>
+      <w:lvlJc w:val="right"/>
+      <w:pPr>
+        <w:ind w:left="4320" w:hanging="180"/>
+      </w:pPr>
+    </w:lvl>
+    <w:lvl w:ilvl="6" w:tplc="0409000F" w:tentative="1">
+      <w:start w:val="1"/>
+      <w:numFmt w:val="decimal"/>
+      <w:lvlText w:val="%7."/>
+      <w:lvlJc w:val="left"/>
+      <w:pPr>
+        <w:ind w:left="5040" w:hanging="360"/>
+      </w:pPr>
+    </w:lvl>
+    <w:lvl w:ilvl="7" w:tplc="04090019" w:tentative="1">
+      <w:start w:val="1"/>
+      <w:numFmt w:val="lowerLetter"/>
+      <w:lvlText w:val="%8."/>
+      <w:lvlJc w:val="left"/>
+      <w:pPr>
+        <w:ind w:left="5760" w:hanging="360"/>
+      </w:pPr>
+    </w:lvl>
+    <w:lvl w:ilvl="8" w:tplc="0409001B" w:tentative="1">
+      <w:start w:val="1"/>
+      <w:numFmt w:val="lowerRoman"/>
+      <w:lvlText w:val="%9."/>
+      <w:lvlJc w:val="right"/>
+      <w:pPr>
+        <w:ind w:left="6480" w:hanging="180"/>
+      </w:pPr>
+    </w:lvl>
+  </w:abstractNum>
+  <w:abstractNum w:abstractNumId="10" w15:restartNumberingAfterBreak="0">
+    <w:nsid w:val="7CB926DC"/>
+    <w:multiLevelType w:val="hybridMultilevel"/>
+    <w:tmpl w:val="F9167C10"/>
+    <w:lvl w:ilvl="0" w:tplc="0409000D">
+      <w:start w:val="1"/>
+      <w:numFmt w:val="bullet"/>
+      <w:lvlText w:val=""/>
+      <w:lvlJc w:val="left"/>
+      <w:pPr>
+        <w:ind w:left="720" w:hanging="360"/>
+      </w:pPr>
+      <w:rPr>
+        <w:rFonts w:ascii="Wingdings" w:hAnsi="Wingdings" w:hint="default"/>
+      </w:rPr>
+    </w:lvl>
+    <w:lvl w:ilvl="1" w:tplc="04090003" w:tentative="1">
+      <w:start w:val="1"/>
+      <w:numFmt w:val="bullet"/>
+      <w:lvlText w:val="o"/>
+      <w:lvlJc w:val="left"/>
+      <w:pPr>
+        <w:ind w:left="1440" w:hanging="360"/>
+      </w:pPr>
+      <w:rPr>
+        <w:rFonts w:ascii="Courier New" w:hAnsi="Courier New" w:cs="Courier New" w:hint="default"/>
+      </w:rPr>
+    </w:lvl>
+    <w:lvl w:ilvl="2" w:tplc="04090005" w:tentative="1">
+      <w:start w:val="1"/>
+      <w:numFmt w:val="bullet"/>
+      <w:lvlText w:val=""/>
+      <w:lvlJc w:val="left"/>
+      <w:pPr>
+        <w:ind w:left="2160" w:hanging="360"/>
+      </w:pPr>
+      <w:rPr>
+        <w:rFonts w:ascii="Wingdings" w:hAnsi="Wingdings" w:hint="default"/>
+      </w:rPr>
+    </w:lvl>
+    <w:lvl w:ilvl="3" w:tplc="04090001" w:tentative="1">
+      <w:start w:val="1"/>
+      <w:numFmt w:val="bullet"/>
+      <w:lvlText w:val=""/>
+      <w:lvlJc w:val="left"/>
+      <w:pPr>
+        <w:ind w:left="2880" w:hanging="360"/>
+      </w:pPr>
+      <w:rPr>
+        <w:rFonts w:ascii="Symbol" w:hAnsi="Symbol" w:hint="default"/>
+      </w:rPr>
+    </w:lvl>
+    <w:lvl w:ilvl="4" w:tplc="04090003" w:tentative="1">
+      <w:start w:val="1"/>
+      <w:numFmt w:val="bullet"/>
+      <w:lvlText w:val="o"/>
+      <w:lvlJc w:val="left"/>
+      <w:pPr>
+        <w:ind w:left="3600" w:hanging="360"/>
+      </w:pPr>
+      <w:rPr>
+        <w:rFonts w:ascii="Courier New" w:hAnsi="Courier New" w:cs="Courier New" w:hint="default"/>
+      </w:rPr>
+    </w:lvl>
+    <w:lvl w:ilvl="5" w:tplc="04090005" w:tentative="1">
+      <w:start w:val="1"/>
+      <w:numFmt w:val="bullet"/>
+      <w:lvlText w:val=""/>
+      <w:lvlJc w:val="left"/>
+      <w:pPr>
+        <w:ind w:left="4320" w:hanging="360"/>
+      </w:pPr>
+      <w:rPr>
+        <w:rFonts w:ascii="Wingdings" w:hAnsi="Wingdings" w:hint="default"/>
+      </w:rPr>
+    </w:lvl>
+    <w:lvl w:ilvl="6" w:tplc="04090001" w:tentative="1">
+      <w:start w:val="1"/>
+      <w:numFmt w:val="bullet"/>
+      <w:lvlText w:val=""/>
+      <w:lvlJc w:val="left"/>
+      <w:pPr>
+        <w:ind w:left="5040" w:hanging="360"/>
+      </w:pPr>
+      <w:rPr>
+        <w:rFonts w:ascii="Symbol" w:hAnsi="Symbol" w:hint="default"/>
+      </w:rPr>
+    </w:lvl>
+    <w:lvl w:ilvl="7" w:tplc="04090003" w:tentative="1">
+      <w:start w:val="1"/>
+      <w:numFmt w:val="bullet"/>
+      <w:lvlText w:val="o"/>
+      <w:lvlJc w:val="left"/>
+      <w:pPr>
+        <w:ind w:left="5760" w:hanging="360"/>
+      </w:pPr>
+      <w:rPr>
+        <w:rFonts w:ascii="Courier New" w:hAnsi="Courier New" w:cs="Courier New" w:hint="default"/>
+      </w:rPr>
+    </w:lvl>
+    <w:lvl w:ilvl="8" w:tplc="04090005" w:tentative="1">
+      <w:start w:val="1"/>
+      <w:numFmt w:val="bullet"/>
+      <w:lvlText w:val=""/>
+      <w:lvlJc w:val="left"/>
+      <w:pPr>
+        <w:ind w:left="6480" w:hanging="360"/>
+      </w:pPr>
+      <w:rPr>
+        <w:rFonts w:ascii="Wingdings" w:hAnsi="Wingdings" w:hint="default"/>
+      </w:rPr>
+    </w:lvl>
+  </w:abstractNum>
   <w:num w:numId="1">
     <w:abstractNumId w:val="0"/>
+  </w:num>
+  <w:num w:numId="2">
+    <w:abstractNumId w:val="0"/>
+    <w:lvlOverride w:ilvl="0">
+      <w:startOverride w:val="1"/>
+    </w:lvlOverride>
+    <w:lvlOverride w:ilvl="1"/>
+    <w:lvlOverride w:ilvl="2"/>
+    <w:lvlOverride w:ilvl="3"/>
+    <w:lvlOverride w:ilvl="4"/>
+    <w:lvlOverride w:ilvl="5"/>
+    <w:lvlOverride w:ilvl="6"/>
+    <w:lvlOverride w:ilvl="7"/>
+    <w:lvlOverride w:ilvl="8"/>
+  </w:num>
+  <w:num w:numId="3">
+    <w:abstractNumId w:val="7"/>
+  </w:num>
+  <w:num w:numId="4">
+    <w:abstractNumId w:val="6"/>
+  </w:num>
+  <w:num w:numId="5">
+    <w:abstractNumId w:val="10"/>
+  </w:num>
+  <w:num w:numId="6">
+    <w:abstractNumId w:val="5"/>
+  </w:num>
+  <w:num w:numId="7">
+    <w:abstractNumId w:val="8"/>
+  </w:num>
+  <w:num w:numId="8">
+    <w:abstractNumId w:val="2"/>
+  </w:num>
+  <w:num w:numId="9">
+    <w:abstractNumId w:val="4"/>
+  </w:num>
+  <w:num w:numId="10">
+    <w:abstractNumId w:val="1"/>
+  </w:num>
+  <w:num w:numId="11">
+    <w:abstractNumId w:val="3"/>
+  </w:num>
+  <w:num w:numId="12">
+    <w:abstractNumId w:val="9"/>
   </w:num>
 </w:numbering>
 </file>
@@ -1213,8 +3038,10 @@
   <w:style w:type="paragraph" w:default="1" w:styleId="Normal">
     <w:name w:val="Normal"/>
     <w:qFormat/>
+    <w:rsid w:val="00BF1888"/>
     <w:pPr>
       <w:widowControl w:val="0"/>
+      <w:spacing w:line="256" w:lineRule="auto"/>
       <w:jc w:val="both"/>
     </w:pPr>
   </w:style>
@@ -1267,6 +3094,7 @@
     <w:qFormat/>
     <w:rsid w:val="004F5AEE"/>
     <w:pPr>
+      <w:spacing w:line="259" w:lineRule="auto"/>
       <w:ind w:left="720"/>
       <w:contextualSpacing/>
     </w:pPr>

</xml_diff>